<commit_message>
formating, positioning of F1, F2 tables
</commit_message>
<xml_diff>
--- a/William.P.Kahley.CovLet.111120.docx
+++ b/William.P.Kahley.CovLet.111120.docx
@@ -9586,7 +9586,7 @@
     <w:tbl>
       <w:tblPr>
         <w:tblStyle w:val="TableGrid"/>
-        <w:tblpPr w:leftFromText="144" w:rightFromText="144" w:topFromText="144" w:bottomFromText="144" w:vertAnchor="text" w:tblpY="1"/>
+        <w:tblpPr w:leftFromText="144" w:rightFromText="144" w:topFromText="144" w:bottomFromText="144" w:tblpYSpec="top"/>
         <w:tblOverlap w:val="never"/>
         <w:tblW w:w="0" w:type="auto"/>
         <w:shd w:val="clear" w:color="auto" w:fill="FFFAEB"/>
@@ -10164,283 +10164,6 @@
                       <w:t>https://grcf.jhmi.edu/dna-services/sequencing/whole-genome-sequencing/</w:t>
                     </w:r>
                   </w:hyperlink>
-                </w:p>
-                <w:p>
-                  <w:pPr>
-                    <w:rPr>
-                      <w:rFonts w:ascii="Times New Roman" w:hAnsi="Times New Roman" w:cs="Times New Roman"/>
-                      <w:sz w:val="20"/>
-                      <w:szCs w:val="20"/>
-                    </w:rPr>
-                  </w:pPr>
-                </w:p>
-              </w:tc>
-            </w:tr>
-          </w:tbl>
-          <w:tbl>
-            <w:tblPr>
-              <w:tblStyle w:val="TableGrid"/>
-              <w:tblpPr w:leftFromText="144" w:rightFromText="144" w:topFromText="144" w:bottomFromText="144" w:tblpY="1"/>
-              <w:tblOverlap w:val="never"/>
-              <w:tblW w:w="0" w:type="auto"/>
-              <w:shd w:val="clear" w:color="auto" w:fill="FFFFFF" w:themeFill="background1"/>
-              <w:tblLook w:val="04A0" w:firstRow="1" w:lastRow="0" w:firstColumn="1" w:lastColumn="0" w:noHBand="0" w:noVBand="1"/>
-            </w:tblPr>
-            <w:tblGrid>
-              <w:gridCol w:w="10944"/>
-            </w:tblGrid>
-            <w:tr>
-              <w:tc>
-                <w:tcPr>
-                  <w:tcW w:w="10944" w:type="dxa"/>
-                  <w:shd w:val="clear" w:color="auto" w:fill="FFFFFF" w:themeFill="background1"/>
-                </w:tcPr>
-                <w:p>
-                  <w:pPr>
-                    <w:spacing w:before="120"/>
-                    <w:rPr>
-                      <w:rFonts w:ascii="Times New Roman" w:hAnsi="Times New Roman" w:cs="Times New Roman"/>
-                      <w:b/>
-                      <w:bCs/>
-                      <w:sz w:val="18"/>
-                      <w:szCs w:val="18"/>
-                    </w:rPr>
-                  </w:pPr>
-                  <w:r>
-                    <w:rPr>
-                      <w:rFonts w:ascii="Times New Roman" w:hAnsi="Times New Roman" w:cs="Times New Roman"/>
-                      <w:b/>
-                      <w:bCs/>
-                      <w:sz w:val="18"/>
-                      <w:szCs w:val="18"/>
-                    </w:rPr>
-                    <w:t>Related data files formats</w:t>
-                  </w:r>
-                </w:p>
-                <w:p>
-                  <w:pPr>
-                    <w:rPr>
-                      <w:rFonts w:ascii="Times New Roman" w:hAnsi="Times New Roman" w:cs="Times New Roman"/>
-                      <w:sz w:val="20"/>
-                      <w:szCs w:val="20"/>
-                    </w:rPr>
-                  </w:pPr>
-                  <w:r>
-                    <w:rPr>
-                      <w:rFonts w:ascii="Times New Roman" w:hAnsi="Times New Roman" w:cs="Times New Roman"/>
-                      <w:sz w:val="20"/>
-                      <w:szCs w:val="20"/>
-                    </w:rPr>
-                    <w:t xml:space="preserve">     </w:t>
-                  </w:r>
-                  <w:r>
-                    <w:rPr>
-                      <w:rFonts w:ascii="Times New Roman" w:hAnsi="Times New Roman" w:cs="Times New Roman"/>
-                      <w:sz w:val="20"/>
-                      <w:szCs w:val="20"/>
-                    </w:rPr>
-                    <w:t xml:space="preserve">Sanger FASTQ </w:t>
-                  </w:r>
-                </w:p>
-                <w:p>
-                  <w:pPr>
-                    <w:rPr>
-                      <w:rFonts w:ascii="Times New Roman" w:hAnsi="Times New Roman" w:cs="Times New Roman"/>
-                      <w:sz w:val="20"/>
-                      <w:szCs w:val="20"/>
-                    </w:rPr>
-                  </w:pPr>
-                  <w:r>
-                    <w:rPr>
-                      <w:rFonts w:ascii="Times New Roman" w:hAnsi="Times New Roman" w:cs="Times New Roman"/>
-                      <w:sz w:val="20"/>
-                      <w:szCs w:val="20"/>
-                    </w:rPr>
-                    <w:t xml:space="preserve">     </w:t>
-                  </w:r>
-                  <w:r>
-                    <w:rPr>
-                      <w:rFonts w:ascii="Times New Roman" w:hAnsi="Times New Roman" w:cs="Times New Roman"/>
-                      <w:sz w:val="20"/>
-                      <w:szCs w:val="20"/>
-                    </w:rPr>
-                    <w:t>alignment files</w:t>
-                  </w:r>
-                </w:p>
-                <w:p>
-                  <w:pPr>
-                    <w:rPr>
-                      <w:rFonts w:ascii="Times New Roman" w:hAnsi="Times New Roman" w:cs="Times New Roman"/>
-                      <w:sz w:val="20"/>
-                      <w:szCs w:val="20"/>
-                    </w:rPr>
-                  </w:pPr>
-                  <w:r>
-                    <w:rPr>
-                      <w:rFonts w:ascii="Times New Roman" w:hAnsi="Times New Roman" w:cs="Times New Roman"/>
-                      <w:sz w:val="20"/>
-                      <w:szCs w:val="20"/>
-                    </w:rPr>
-                    <w:t xml:space="preserve">     </w:t>
-                  </w:r>
-                  <w:r>
-                    <w:rPr>
-                      <w:rFonts w:ascii="Times New Roman" w:hAnsi="Times New Roman" w:cs="Times New Roman"/>
-                      <w:sz w:val="20"/>
-                      <w:szCs w:val="20"/>
-                    </w:rPr>
-                    <w:t>variant calls</w:t>
-                  </w:r>
-                </w:p>
-                <w:p>
-                  <w:pPr>
-                    <w:rPr>
-                      <w:rFonts w:ascii="Times New Roman" w:hAnsi="Times New Roman" w:cs="Times New Roman"/>
-                      <w:sz w:val="20"/>
-                      <w:szCs w:val="20"/>
-                    </w:rPr>
-                  </w:pPr>
-                  <w:r>
-                    <w:rPr>
-                      <w:rFonts w:ascii="Times New Roman" w:hAnsi="Times New Roman" w:cs="Times New Roman"/>
-                      <w:sz w:val="20"/>
-                      <w:szCs w:val="20"/>
-                    </w:rPr>
-                    <w:t xml:space="preserve">     </w:t>
-                  </w:r>
-                  <w:r>
-                    <w:rPr>
-                      <w:rFonts w:ascii="Times New Roman" w:hAnsi="Times New Roman" w:cs="Times New Roman"/>
-                      <w:sz w:val="20"/>
-                      <w:szCs w:val="20"/>
-                    </w:rPr>
-                    <w:t>Annotated variant lists</w:t>
-                  </w:r>
-                </w:p>
-                <w:p>
-                  <w:pPr>
-                    <w:rPr>
-                      <w:rFonts w:ascii="Times New Roman" w:hAnsi="Times New Roman" w:cs="Times New Roman"/>
-                      <w:sz w:val="20"/>
-                      <w:szCs w:val="20"/>
-                    </w:rPr>
-                  </w:pPr>
-                  <w:r>
-                    <w:rPr>
-                      <w:rFonts w:ascii="Times New Roman" w:hAnsi="Times New Roman" w:cs="Times New Roman"/>
-                      <w:sz w:val="20"/>
-                      <w:szCs w:val="20"/>
-                    </w:rPr>
-                    <w:t xml:space="preserve">     </w:t>
-                  </w:r>
-                  <w:r>
-                    <w:rPr>
-                      <w:rFonts w:ascii="Times New Roman" w:hAnsi="Times New Roman" w:cs="Times New Roman"/>
-                      <w:sz w:val="20"/>
-                      <w:szCs w:val="20"/>
-                    </w:rPr>
-                    <w:t>SNPS/indels in VCF format</w:t>
-                  </w:r>
-                </w:p>
-                <w:p>
-                  <w:pPr>
-                    <w:rPr>
-                      <w:rFonts w:ascii="Times New Roman" w:hAnsi="Times New Roman" w:cs="Times New Roman"/>
-                      <w:sz w:val="20"/>
-                      <w:szCs w:val="20"/>
-                    </w:rPr>
-                  </w:pPr>
-                  <w:r>
-                    <w:rPr>
-                      <w:rFonts w:ascii="Times New Roman" w:hAnsi="Times New Roman" w:cs="Times New Roman"/>
-                      <w:sz w:val="20"/>
-                      <w:szCs w:val="20"/>
-                    </w:rPr>
-                    <w:t xml:space="preserve">     </w:t>
-                  </w:r>
-                  <w:r>
-                    <w:rPr>
-                      <w:rFonts w:ascii="Times New Roman" w:hAnsi="Times New Roman" w:cs="Times New Roman"/>
-                      <w:sz w:val="20"/>
-                      <w:szCs w:val="20"/>
-                    </w:rPr>
-                    <w:t>BAM alignment files</w:t>
-                  </w:r>
-                </w:p>
-                <w:p>
-                  <w:pPr>
-                    <w:rPr>
-                      <w:rFonts w:ascii="Times New Roman" w:hAnsi="Times New Roman" w:cs="Times New Roman"/>
-                      <w:sz w:val="20"/>
-                      <w:szCs w:val="20"/>
-                    </w:rPr>
-                  </w:pPr>
-                  <w:r>
-                    <w:rPr>
-                      <w:rFonts w:ascii="Times New Roman" w:hAnsi="Times New Roman" w:cs="Times New Roman"/>
-                      <w:sz w:val="20"/>
-                      <w:szCs w:val="20"/>
-                    </w:rPr>
-                    <w:t xml:space="preserve">     </w:t>
-                  </w:r>
-                  <w:r>
-                    <w:rPr>
-                      <w:rFonts w:ascii="Times New Roman" w:hAnsi="Times New Roman" w:cs="Times New Roman"/>
-                      <w:sz w:val="20"/>
-                      <w:szCs w:val="20"/>
-                    </w:rPr>
-                    <w:t>QC report</w:t>
-                  </w:r>
-                </w:p>
-                <w:p>
-                  <w:pPr>
-                    <w:rPr>
-                      <w:rFonts w:ascii="Times New Roman" w:hAnsi="Times New Roman" w:cs="Times New Roman"/>
-                      <w:sz w:val="20"/>
-                      <w:szCs w:val="20"/>
-                    </w:rPr>
-                  </w:pPr>
-                  <w:r>
-                    <w:rPr>
-                      <w:rFonts w:ascii="Times New Roman" w:hAnsi="Times New Roman" w:cs="Times New Roman"/>
-                      <w:sz w:val="20"/>
-                      <w:szCs w:val="20"/>
-                    </w:rPr>
-                    <w:t xml:space="preserve">     </w:t>
-                  </w:r>
-                  <w:r>
-                    <w:rPr>
-                      <w:rFonts w:ascii="Times New Roman" w:hAnsi="Times New Roman" w:cs="Times New Roman"/>
-                      <w:sz w:val="20"/>
-                      <w:szCs w:val="20"/>
-                    </w:rPr>
-                    <w:t xml:space="preserve">BED files for regions targeted </w:t>
-                  </w:r>
-                </w:p>
-                <w:p>
-                  <w:pPr>
-                    <w:rPr>
-                      <w:rFonts w:ascii="Times New Roman" w:hAnsi="Times New Roman" w:cs="Times New Roman"/>
-                      <w:sz w:val="20"/>
-                      <w:szCs w:val="20"/>
-                    </w:rPr>
-                  </w:pPr>
-                  <w:r>
-                    <w:rPr>
-                      <w:rFonts w:ascii="Times New Roman" w:hAnsi="Times New Roman" w:cs="Times New Roman"/>
-                      <w:sz w:val="20"/>
-                      <w:szCs w:val="20"/>
-                    </w:rPr>
-                    <w:t xml:space="preserve">     </w:t>
-                  </w:r>
-                  <w:r>
-                    <w:rPr>
-                      <w:rFonts w:ascii="Times New Roman" w:hAnsi="Times New Roman" w:cs="Times New Roman"/>
-                      <w:sz w:val="20"/>
-                      <w:szCs w:val="20"/>
-                    </w:rPr>
-                    <w:t>Genotyping files</w:t>
-                  </w:r>
                 </w:p>
                 <w:p>
                   <w:pPr>
@@ -10487,6 +10210,291 @@
                       <w:rFonts w:ascii="Times New Roman" w:hAnsi="Times New Roman" w:cs="Times New Roman"/>
                       <w:b/>
                       <w:bCs/>
+                      <w:sz w:val="18"/>
+                      <w:szCs w:val="18"/>
+                    </w:rPr>
+                  </w:pPr>
+                  <w:r>
+                    <w:rPr>
+                      <w:rFonts w:ascii="Times New Roman" w:hAnsi="Times New Roman" w:cs="Times New Roman"/>
+                      <w:b/>
+                      <w:bCs/>
+                      <w:sz w:val="18"/>
+                      <w:szCs w:val="18"/>
+                    </w:rPr>
+                    <w:t>Related data files formats</w:t>
+                  </w:r>
+                </w:p>
+                <w:p>
+                  <w:pPr>
+                    <w:rPr>
+                      <w:rFonts w:ascii="Times New Roman" w:hAnsi="Times New Roman" w:cs="Times New Roman"/>
+                      <w:sz w:val="20"/>
+                      <w:szCs w:val="20"/>
+                    </w:rPr>
+                  </w:pPr>
+                  <w:r>
+                    <w:rPr>
+                      <w:rFonts w:ascii="Times New Roman" w:hAnsi="Times New Roman" w:cs="Times New Roman"/>
+                      <w:sz w:val="20"/>
+                      <w:szCs w:val="20"/>
+                    </w:rPr>
+                    <w:t xml:space="preserve">     </w:t>
+                  </w:r>
+                  <w:r>
+                    <w:rPr>
+                      <w:rFonts w:ascii="Times New Roman" w:hAnsi="Times New Roman" w:cs="Times New Roman"/>
+                      <w:sz w:val="20"/>
+                      <w:szCs w:val="20"/>
+                    </w:rPr>
+                    <w:t xml:space="preserve">Sanger FASTQ </w:t>
+                  </w:r>
+                </w:p>
+                <w:p>
+                  <w:pPr>
+                    <w:rPr>
+                      <w:rFonts w:ascii="Times New Roman" w:hAnsi="Times New Roman" w:cs="Times New Roman"/>
+                      <w:sz w:val="20"/>
+                      <w:szCs w:val="20"/>
+                    </w:rPr>
+                  </w:pPr>
+                  <w:r>
+                    <w:rPr>
+                      <w:rFonts w:ascii="Times New Roman" w:hAnsi="Times New Roman" w:cs="Times New Roman"/>
+                      <w:sz w:val="20"/>
+                      <w:szCs w:val="20"/>
+                    </w:rPr>
+                    <w:t xml:space="preserve">     </w:t>
+                  </w:r>
+                  <w:r>
+                    <w:rPr>
+                      <w:rFonts w:ascii="Times New Roman" w:hAnsi="Times New Roman" w:cs="Times New Roman"/>
+                      <w:sz w:val="20"/>
+                      <w:szCs w:val="20"/>
+                    </w:rPr>
+                    <w:t>alignment files</w:t>
+                  </w:r>
+                </w:p>
+                <w:p>
+                  <w:pPr>
+                    <w:rPr>
+                      <w:rFonts w:ascii="Times New Roman" w:hAnsi="Times New Roman" w:cs="Times New Roman"/>
+                      <w:sz w:val="20"/>
+                      <w:szCs w:val="20"/>
+                    </w:rPr>
+                  </w:pPr>
+                  <w:r>
+                    <w:rPr>
+                      <w:rFonts w:ascii="Times New Roman" w:hAnsi="Times New Roman" w:cs="Times New Roman"/>
+                      <w:sz w:val="20"/>
+                      <w:szCs w:val="20"/>
+                    </w:rPr>
+                    <w:t xml:space="preserve">     </w:t>
+                  </w:r>
+                  <w:r>
+                    <w:rPr>
+                      <w:rFonts w:ascii="Times New Roman" w:hAnsi="Times New Roman" w:cs="Times New Roman"/>
+                      <w:sz w:val="20"/>
+                      <w:szCs w:val="20"/>
+                    </w:rPr>
+                    <w:t>variant calls</w:t>
+                  </w:r>
+                </w:p>
+                <w:p>
+                  <w:pPr>
+                    <w:rPr>
+                      <w:rFonts w:ascii="Times New Roman" w:hAnsi="Times New Roman" w:cs="Times New Roman"/>
+                      <w:sz w:val="20"/>
+                      <w:szCs w:val="20"/>
+                    </w:rPr>
+                  </w:pPr>
+                  <w:r>
+                    <w:rPr>
+                      <w:rFonts w:ascii="Times New Roman" w:hAnsi="Times New Roman" w:cs="Times New Roman"/>
+                      <w:sz w:val="20"/>
+                      <w:szCs w:val="20"/>
+                    </w:rPr>
+                    <w:t xml:space="preserve">     </w:t>
+                  </w:r>
+                  <w:r>
+                    <w:rPr>
+                      <w:rFonts w:ascii="Times New Roman" w:hAnsi="Times New Roman" w:cs="Times New Roman"/>
+                      <w:sz w:val="20"/>
+                      <w:szCs w:val="20"/>
+                    </w:rPr>
+                    <w:t>Annotated variant lists</w:t>
+                  </w:r>
+                </w:p>
+                <w:p>
+                  <w:pPr>
+                    <w:rPr>
+                      <w:rFonts w:ascii="Times New Roman" w:hAnsi="Times New Roman" w:cs="Times New Roman"/>
+                      <w:sz w:val="20"/>
+                      <w:szCs w:val="20"/>
+                    </w:rPr>
+                  </w:pPr>
+                  <w:r>
+                    <w:rPr>
+                      <w:rFonts w:ascii="Times New Roman" w:hAnsi="Times New Roman" w:cs="Times New Roman"/>
+                      <w:sz w:val="20"/>
+                      <w:szCs w:val="20"/>
+                    </w:rPr>
+                    <w:t xml:space="preserve">     </w:t>
+                  </w:r>
+                  <w:r>
+                    <w:rPr>
+                      <w:rFonts w:ascii="Times New Roman" w:hAnsi="Times New Roman" w:cs="Times New Roman"/>
+                      <w:sz w:val="20"/>
+                      <w:szCs w:val="20"/>
+                    </w:rPr>
+                    <w:t>SNPS/indels in VCF format</w:t>
+                  </w:r>
+                </w:p>
+                <w:p>
+                  <w:pPr>
+                    <w:rPr>
+                      <w:rFonts w:ascii="Times New Roman" w:hAnsi="Times New Roman" w:cs="Times New Roman"/>
+                      <w:sz w:val="20"/>
+                      <w:szCs w:val="20"/>
+                    </w:rPr>
+                  </w:pPr>
+                  <w:r>
+                    <w:rPr>
+                      <w:rFonts w:ascii="Times New Roman" w:hAnsi="Times New Roman" w:cs="Times New Roman"/>
+                      <w:sz w:val="20"/>
+                      <w:szCs w:val="20"/>
+                    </w:rPr>
+                    <w:t xml:space="preserve">     </w:t>
+                  </w:r>
+                  <w:r>
+                    <w:rPr>
+                      <w:rFonts w:ascii="Times New Roman" w:hAnsi="Times New Roman" w:cs="Times New Roman"/>
+                      <w:sz w:val="20"/>
+                      <w:szCs w:val="20"/>
+                    </w:rPr>
+                    <w:t>BAM alignment files</w:t>
+                  </w:r>
+                </w:p>
+                <w:p>
+                  <w:pPr>
+                    <w:rPr>
+                      <w:rFonts w:ascii="Times New Roman" w:hAnsi="Times New Roman" w:cs="Times New Roman"/>
+                      <w:sz w:val="20"/>
+                      <w:szCs w:val="20"/>
+                    </w:rPr>
+                  </w:pPr>
+                  <w:r>
+                    <w:rPr>
+                      <w:rFonts w:ascii="Times New Roman" w:hAnsi="Times New Roman" w:cs="Times New Roman"/>
+                      <w:sz w:val="20"/>
+                      <w:szCs w:val="20"/>
+                    </w:rPr>
+                    <w:t xml:space="preserve">     </w:t>
+                  </w:r>
+                  <w:r>
+                    <w:rPr>
+                      <w:rFonts w:ascii="Times New Roman" w:hAnsi="Times New Roman" w:cs="Times New Roman"/>
+                      <w:sz w:val="20"/>
+                      <w:szCs w:val="20"/>
+                    </w:rPr>
+                    <w:t>QC report</w:t>
+                  </w:r>
+                </w:p>
+                <w:p>
+                  <w:pPr>
+                    <w:rPr>
+                      <w:rFonts w:ascii="Times New Roman" w:hAnsi="Times New Roman" w:cs="Times New Roman"/>
+                      <w:sz w:val="20"/>
+                      <w:szCs w:val="20"/>
+                    </w:rPr>
+                  </w:pPr>
+                  <w:r>
+                    <w:rPr>
+                      <w:rFonts w:ascii="Times New Roman" w:hAnsi="Times New Roman" w:cs="Times New Roman"/>
+                      <w:sz w:val="20"/>
+                      <w:szCs w:val="20"/>
+                    </w:rPr>
+                    <w:t xml:space="preserve">     </w:t>
+                  </w:r>
+                  <w:r>
+                    <w:rPr>
+                      <w:rFonts w:ascii="Times New Roman" w:hAnsi="Times New Roman" w:cs="Times New Roman"/>
+                      <w:sz w:val="20"/>
+                      <w:szCs w:val="20"/>
+                    </w:rPr>
+                    <w:t xml:space="preserve">BED files for regions targeted </w:t>
+                  </w:r>
+                </w:p>
+                <w:p>
+                  <w:pPr>
+                    <w:rPr>
+                      <w:rFonts w:ascii="Times New Roman" w:hAnsi="Times New Roman" w:cs="Times New Roman"/>
+                      <w:sz w:val="20"/>
+                      <w:szCs w:val="20"/>
+                    </w:rPr>
+                  </w:pPr>
+                  <w:r>
+                    <w:rPr>
+                      <w:rFonts w:ascii="Times New Roman" w:hAnsi="Times New Roman" w:cs="Times New Roman"/>
+                      <w:sz w:val="20"/>
+                      <w:szCs w:val="20"/>
+                    </w:rPr>
+                    <w:t xml:space="preserve">     </w:t>
+                  </w:r>
+                  <w:r>
+                    <w:rPr>
+                      <w:rFonts w:ascii="Times New Roman" w:hAnsi="Times New Roman" w:cs="Times New Roman"/>
+                      <w:sz w:val="20"/>
+                      <w:szCs w:val="20"/>
+                    </w:rPr>
+                    <w:t>Genotyping files</w:t>
+                  </w:r>
+                </w:p>
+                <w:p>
+                  <w:pPr>
+                    <w:rPr>
+                      <w:rFonts w:ascii="Times New Roman" w:hAnsi="Times New Roman" w:cs="Times New Roman"/>
+                      <w:sz w:val="20"/>
+                      <w:szCs w:val="20"/>
+                    </w:rPr>
+                  </w:pPr>
+                </w:p>
+              </w:tc>
+            </w:tr>
+          </w:tbl>
+          <w:p>
+            <w:pPr>
+              <w:rPr>
+                <w:rFonts w:ascii="Times New Roman" w:hAnsi="Times New Roman" w:cs="Times New Roman"/>
+                <w:sz w:val="20"/>
+                <w:szCs w:val="20"/>
+              </w:rPr>
+            </w:pPr>
+          </w:p>
+          <w:tbl>
+            <w:tblPr>
+              <w:tblStyle w:val="TableGrid"/>
+              <w:tblpPr w:leftFromText="144" w:rightFromText="144" w:topFromText="144" w:bottomFromText="144" w:tblpY="1"/>
+              <w:tblW w:w="0" w:type="auto"/>
+              <w:shd w:val="clear" w:color="auto" w:fill="FFFFFF" w:themeFill="background1"/>
+              <w:tblLook w:val="04A0" w:firstRow="1" w:lastRow="0" w:firstColumn="1" w:lastColumn="0" w:noHBand="0" w:noVBand="1"/>
+            </w:tblPr>
+            <w:tblGrid>
+              <w:gridCol w:w="10944"/>
+            </w:tblGrid>
+            <w:tr>
+              <w:tc>
+                <w:tcPr>
+                  <w:tcW w:w="10944" w:type="dxa"/>
+                  <w:shd w:val="clear" w:color="auto" w:fill="FFFFFF" w:themeFill="background1"/>
+                </w:tcPr>
+                <w:p>
+                  <w:pPr>
+                    <w:spacing w:before="120"/>
+                    <w:rPr>
+                      <w:rFonts w:ascii="Times New Roman" w:hAnsi="Times New Roman" w:cs="Times New Roman"/>
+                      <w:b/>
+                      <w:bCs/>
                       <w:sz w:val="20"/>
                       <w:szCs w:val="20"/>
                     </w:rPr>
@@ -10808,6 +10816,15 @@
               </w:rPr>
             </w:pPr>
           </w:p>
+          <w:p>
+            <w:pPr>
+              <w:rPr>
+                <w:rFonts w:ascii="Times New Roman" w:hAnsi="Times New Roman" w:cs="Times New Roman"/>
+                <w:sz w:val="20"/>
+                <w:szCs w:val="20"/>
+              </w:rPr>
+            </w:pPr>
+          </w:p>
         </w:tc>
       </w:tr>
     </w:tbl>
@@ -10922,6 +10939,26 @@
         <w:spacing w:after="0" w:line="240" w:lineRule="auto"/>
         <w:rPr>
           <w:rFonts w:ascii="Times New Roman" w:hAnsi="Times New Roman" w:cs="Times New Roman"/>
+        </w:rPr>
+      </w:pPr>
+    </w:p>
+    <w:p>
+      <w:pPr>
+        <w:spacing w:after="0" w:line="240" w:lineRule="auto"/>
+        <w:rPr>
+          <w:rFonts w:ascii="Times New Roman" w:hAnsi="Times New Roman" w:cs="Times New Roman"/>
+          <w:sz w:val="20"/>
+          <w:szCs w:val="20"/>
+        </w:rPr>
+      </w:pPr>
+    </w:p>
+    <w:p>
+      <w:pPr>
+        <w:spacing w:after="0" w:line="240" w:lineRule="auto"/>
+        <w:rPr>
+          <w:rFonts w:ascii="Times New Roman" w:hAnsi="Times New Roman" w:cs="Times New Roman"/>
+          <w:sz w:val="20"/>
+          <w:szCs w:val="20"/>
         </w:rPr>
       </w:pPr>
     </w:p>
@@ -20598,12 +20635,12 @@
               <w:tblLook w:val="04A0" w:firstRow="1" w:lastRow="0" w:firstColumn="1" w:lastColumn="0" w:noHBand="0" w:noVBand="1"/>
             </w:tblPr>
             <w:tblGrid>
-              <w:gridCol w:w="10996"/>
+              <w:gridCol w:w="10944"/>
             </w:tblGrid>
             <w:tr>
               <w:tc>
                 <w:tcPr>
-                  <w:tcW w:w="11222" w:type="dxa"/>
+                  <w:tcW w:w="10944" w:type="dxa"/>
                   <w:shd w:val="clear" w:color="auto" w:fill="FFFFFF" w:themeFill="background1"/>
                 </w:tcPr>
                 <w:p>

</xml_diff>

<commit_message>
Used Notepad++ to change windows-1252 to ISO-8859-1
</commit_message>
<xml_diff>
--- a/William.P.Kahley.CovLet.111120.docx
+++ b/William.P.Kahley.CovLet.111120.docx
@@ -262,8 +262,7 @@
         <w:spacing w:after="0" w:line="240" w:lineRule="auto"/>
         <w:rPr>
           <w:rFonts w:ascii="Times New Roman" w:hAnsi="Times New Roman" w:cs="Times New Roman"/>
-          <w:sz w:val="24"/>
-          <w:szCs w:val="24"/>
+          <w:u w:val="single"/>
         </w:rPr>
       </w:pPr>
       <w:bookmarkStart w:id="0" w:name="_Hlk51079015"/>
@@ -448,25 +447,33 @@
           <w:sz w:val="20"/>
           <w:szCs w:val="20"/>
         </w:rPr>
-        <w:t xml:space="preserve">Amazon Web Services  </w:t>
+        <w:t>A</w:t>
       </w:r>
-    </w:p>
-    <w:p>
-      <w:pPr>
-        <w:spacing w:after="0" w:line="240" w:lineRule="auto"/>
-        <w:rPr>
-          <w:rFonts w:ascii="Times New Roman" w:hAnsi="Times New Roman" w:cs="Times New Roman"/>
-          <w:sz w:val="20"/>
-          <w:szCs w:val="20"/>
-        </w:rPr>
-      </w:pPr>
       <w:r>
         <w:rPr>
           <w:rFonts w:ascii="Times New Roman" w:hAnsi="Times New Roman" w:cs="Times New Roman"/>
           <w:sz w:val="20"/>
           <w:szCs w:val="20"/>
         </w:rPr>
-        <w:t xml:space="preserve">             </w:t>
+        <w:t xml:space="preserve">mazon Web Services  </w:t>
+      </w:r>
+    </w:p>
+    <w:p>
+      <w:pPr>
+        <w:spacing w:after="0" w:line="240" w:lineRule="auto"/>
+        <w:rPr>
+          <w:rFonts w:ascii="Times New Roman" w:hAnsi="Times New Roman" w:cs="Times New Roman"/>
+          <w:sz w:val="20"/>
+          <w:szCs w:val="20"/>
+        </w:rPr>
+      </w:pPr>
+      <w:r>
+        <w:rPr>
+          <w:rFonts w:ascii="Times New Roman" w:hAnsi="Times New Roman" w:cs="Times New Roman"/>
+          <w:sz w:val="20"/>
+          <w:szCs w:val="20"/>
+        </w:rPr>
+        <w:t xml:space="preserve">          </w:t>
       </w:r>
       <w:r>
         <w:rPr>
@@ -482,7 +489,7 @@
           <w:sz w:val="20"/>
           <w:szCs w:val="20"/>
         </w:rPr>
-        <w:t xml:space="preserve">                                                                      </w:t>
+        <w:tab/>
       </w:r>
       <w:r>
         <w:rPr>
@@ -490,7 +497,7 @@
           <w:sz w:val="20"/>
           <w:szCs w:val="20"/>
         </w:rPr>
-        <w:t>2020</w:t>
+        <w:tab/>
       </w:r>
       <w:r>
         <w:rPr>
@@ -498,7 +505,103 @@
           <w:sz w:val="20"/>
           <w:szCs w:val="20"/>
         </w:rPr>
-        <w:t>/04</w:t>
+        <w:tab/>
+      </w:r>
+      <w:r>
+        <w:rPr>
+          <w:rFonts w:ascii="Times New Roman" w:hAnsi="Times New Roman" w:cs="Times New Roman"/>
+          <w:sz w:val="20"/>
+          <w:szCs w:val="20"/>
+        </w:rPr>
+        <w:tab/>
+      </w:r>
+      <w:r>
+        <w:rPr>
+          <w:rFonts w:ascii="Times New Roman" w:hAnsi="Times New Roman" w:cs="Times New Roman"/>
+          <w:sz w:val="20"/>
+          <w:szCs w:val="20"/>
+        </w:rPr>
+        <w:tab/>
+      </w:r>
+      <w:r>
+        <w:rPr>
+          <w:rFonts w:ascii="Times New Roman" w:hAnsi="Times New Roman" w:cs="Times New Roman"/>
+          <w:sz w:val="20"/>
+          <w:szCs w:val="20"/>
+        </w:rPr>
+        <w:tab/>
+      </w:r>
+      <w:r>
+        <w:rPr>
+          <w:rFonts w:ascii="Times New Roman" w:hAnsi="Times New Roman" w:cs="Times New Roman"/>
+          <w:sz w:val="20"/>
+          <w:szCs w:val="20"/>
+        </w:rPr>
+        <w:tab/>
+      </w:r>
+      <w:r>
+        <w:rPr>
+          <w:rFonts w:ascii="Times New Roman" w:hAnsi="Times New Roman" w:cs="Times New Roman"/>
+          <w:sz w:val="20"/>
+          <w:szCs w:val="20"/>
+        </w:rPr>
+        <w:tab/>
+      </w:r>
+      <w:r>
+        <w:rPr>
+          <w:rFonts w:ascii="Times New Roman" w:hAnsi="Times New Roman" w:cs="Times New Roman"/>
+          <w:sz w:val="20"/>
+          <w:szCs w:val="20"/>
+        </w:rPr>
+        <w:tab/>
+      </w:r>
+      <w:r>
+        <w:rPr>
+          <w:rFonts w:ascii="Times New Roman" w:hAnsi="Times New Roman" w:cs="Times New Roman"/>
+          <w:sz w:val="20"/>
+          <w:szCs w:val="20"/>
+        </w:rPr>
+        <w:tab/>
+      </w:r>
+      <w:r>
+        <w:rPr>
+          <w:rFonts w:ascii="Times New Roman" w:hAnsi="Times New Roman" w:cs="Times New Roman"/>
+          <w:sz w:val="20"/>
+          <w:szCs w:val="20"/>
+        </w:rPr>
+        <w:tab/>
+      </w:r>
+      <w:r>
+        <w:rPr>
+          <w:rFonts w:ascii="Times New Roman" w:hAnsi="Times New Roman" w:cs="Times New Roman"/>
+          <w:sz w:val="20"/>
+          <w:szCs w:val="20"/>
+        </w:rPr>
+        <w:tab/>
+      </w:r>
+      <w:r>
+        <w:rPr>
+          <w:rFonts w:ascii="Times New Roman" w:hAnsi="Times New Roman" w:cs="Times New Roman"/>
+          <w:sz w:val="20"/>
+          <w:szCs w:val="20"/>
+        </w:rPr>
+        <w:tab/>
+      </w:r>
+      <w:r>
+        <w:rPr>
+          <w:rFonts w:ascii="Times New Roman" w:hAnsi="Times New Roman" w:cs="Times New Roman"/>
+          <w:sz w:val="20"/>
+          <w:szCs w:val="20"/>
+        </w:rPr>
+        <w:tab/>
+      </w:r>
+      <w:r>
+        <w:rPr>
+          <w:rFonts w:ascii="Times New Roman" w:hAnsi="Times New Roman" w:cs="Times New Roman"/>
+          <w:sz w:val="20"/>
+          <w:szCs w:val="20"/>
+        </w:rPr>
+        <w:t>2020/04</w:t>
       </w:r>
     </w:p>
     <w:p>
@@ -516,7 +619,7 @@
           <w:sz w:val="20"/>
           <w:szCs w:val="20"/>
         </w:rPr>
-        <w:t xml:space="preserve">               </w:t>
+        <w:t xml:space="preserve">              </w:t>
       </w:r>
       <w:hyperlink r:id="rId8" w:history="1">
         <w:r>
@@ -580,7 +683,71 @@
           <w:sz w:val="20"/>
           <w:szCs w:val="20"/>
         </w:rPr>
-        <w:t xml:space="preserve">                                        </w:t>
+        <w:tab/>
+      </w:r>
+      <w:r>
+        <w:rPr>
+          <w:rFonts w:ascii="Times New Roman" w:hAnsi="Times New Roman" w:cs="Times New Roman"/>
+          <w:sz w:val="20"/>
+          <w:szCs w:val="20"/>
+        </w:rPr>
+        <w:tab/>
+      </w:r>
+      <w:r>
+        <w:rPr>
+          <w:rFonts w:ascii="Times New Roman" w:hAnsi="Times New Roman" w:cs="Times New Roman"/>
+          <w:sz w:val="20"/>
+          <w:szCs w:val="20"/>
+        </w:rPr>
+        <w:tab/>
+      </w:r>
+      <w:r>
+        <w:rPr>
+          <w:rFonts w:ascii="Times New Roman" w:hAnsi="Times New Roman" w:cs="Times New Roman"/>
+          <w:sz w:val="20"/>
+          <w:szCs w:val="20"/>
+        </w:rPr>
+        <w:tab/>
+      </w:r>
+      <w:r>
+        <w:rPr>
+          <w:rFonts w:ascii="Times New Roman" w:hAnsi="Times New Roman" w:cs="Times New Roman"/>
+          <w:sz w:val="20"/>
+          <w:szCs w:val="20"/>
+        </w:rPr>
+        <w:tab/>
+      </w:r>
+      <w:r>
+        <w:rPr>
+          <w:rFonts w:ascii="Times New Roman" w:hAnsi="Times New Roman" w:cs="Times New Roman"/>
+          <w:sz w:val="20"/>
+          <w:szCs w:val="20"/>
+        </w:rPr>
+        <w:tab/>
+      </w:r>
+      <w:r>
+        <w:rPr>
+          <w:rFonts w:ascii="Times New Roman" w:hAnsi="Times New Roman" w:cs="Times New Roman"/>
+          <w:sz w:val="20"/>
+          <w:szCs w:val="20"/>
+        </w:rPr>
+        <w:tab/>
+      </w:r>
+      <w:r>
+        <w:rPr>
+          <w:rFonts w:ascii="Times New Roman" w:hAnsi="Times New Roman" w:cs="Times New Roman"/>
+          <w:sz w:val="20"/>
+          <w:szCs w:val="20"/>
+        </w:rPr>
+        <w:tab/>
+      </w:r>
+      <w:r>
+        <w:rPr>
+          <w:rFonts w:ascii="Times New Roman" w:hAnsi="Times New Roman" w:cs="Times New Roman"/>
+          <w:sz w:val="20"/>
+          <w:szCs w:val="20"/>
+        </w:rPr>
+        <w:tab/>
       </w:r>
       <w:r>
         <w:rPr>
@@ -638,7 +805,55 @@
           <w:sz w:val="20"/>
           <w:szCs w:val="20"/>
         </w:rPr>
-        <w:t xml:space="preserve">                                   </w:t>
+        <w:tab/>
+      </w:r>
+      <w:r>
+        <w:rPr>
+          <w:rFonts w:ascii="Times New Roman" w:hAnsi="Times New Roman" w:cs="Times New Roman"/>
+          <w:sz w:val="20"/>
+          <w:szCs w:val="20"/>
+        </w:rPr>
+        <w:tab/>
+      </w:r>
+      <w:r>
+        <w:rPr>
+          <w:rFonts w:ascii="Times New Roman" w:hAnsi="Times New Roman" w:cs="Times New Roman"/>
+          <w:sz w:val="20"/>
+          <w:szCs w:val="20"/>
+        </w:rPr>
+        <w:tab/>
+      </w:r>
+      <w:r>
+        <w:rPr>
+          <w:rFonts w:ascii="Times New Roman" w:hAnsi="Times New Roman" w:cs="Times New Roman"/>
+          <w:sz w:val="20"/>
+          <w:szCs w:val="20"/>
+        </w:rPr>
+        <w:tab/>
+      </w:r>
+      <w:r>
+        <w:rPr>
+          <w:rFonts w:ascii="Times New Roman" w:hAnsi="Times New Roman" w:cs="Times New Roman"/>
+          <w:sz w:val="20"/>
+          <w:szCs w:val="20"/>
+        </w:rPr>
+        <w:tab/>
+      </w:r>
+      <w:r>
+        <w:rPr>
+          <w:rFonts w:ascii="Times New Roman" w:hAnsi="Times New Roman" w:cs="Times New Roman"/>
+          <w:sz w:val="20"/>
+          <w:szCs w:val="20"/>
+        </w:rPr>
+        <w:tab/>
+      </w:r>
+      <w:r>
+        <w:rPr>
+          <w:rFonts w:ascii="Times New Roman" w:hAnsi="Times New Roman" w:cs="Times New Roman"/>
+          <w:sz w:val="20"/>
+          <w:szCs w:val="20"/>
+        </w:rPr>
+        <w:tab/>
       </w:r>
       <w:r>
         <w:rPr>
@@ -723,7 +938,7 @@
           <w:sz w:val="20"/>
           <w:szCs w:val="20"/>
         </w:rPr>
-        <w:t xml:space="preserve">   44 hour </w:t>
+        <w:t xml:space="preserve">   44 hour</w:t>
       </w:r>
       <w:r>
         <w:rPr>
@@ -731,7 +946,15 @@
           <w:sz w:val="20"/>
           <w:szCs w:val="20"/>
         </w:rPr>
-        <w:t xml:space="preserve">     </w:t>
+        <w:tab/>
+      </w:r>
+      <w:r>
+        <w:rPr>
+          <w:rFonts w:ascii="Times New Roman" w:hAnsi="Times New Roman" w:cs="Times New Roman"/>
+          <w:sz w:val="20"/>
+          <w:szCs w:val="20"/>
+        </w:rPr>
+        <w:tab/>
       </w:r>
       <w:r>
         <w:rPr>
@@ -773,7 +996,7 @@
           <w:sz w:val="20"/>
           <w:szCs w:val="20"/>
         </w:rPr>
-        <w:t xml:space="preserve">               </w:t>
+        <w:t xml:space="preserve">              </w:t>
       </w:r>
       <w:hyperlink r:id="rId9" w:history="1">
         <w:r>
@@ -25365,13 +25588,6 @@
                       <w:t>Data Quality Assessment</w:t>
                     </w:r>
                   </w:hyperlink>
-                  <w:r>
-                    <w:rPr>
-                      <w:sz w:val="20"/>
-                      <w:szCs w:val="20"/>
-                    </w:rPr>
-                    <w:t xml:space="preserve"> </w:t>
-                  </w:r>
                 </w:p>
                 <w:p>
                   <w:pPr>

</xml_diff>